<commit_message>
Document One - Requirements Specification
</commit_message>
<xml_diff>
--- a/3D Campus Explorer Requirements.docx
+++ b/3D Campus Explorer Requirements.docx
@@ -173,122 +173,533 @@
     <w:p>
       <w:pPr>
         <w:pStyle w:val="IntenseQuote"/>
-      </w:pPr>
+        <w:rPr>
+          <w:sz w:val="28"/>
+          <w:szCs w:val="28"/>
+        </w:rPr>
+      </w:pPr>
+      <w:r>
+        <w:rPr>
+          <w:sz w:val="28"/>
+          <w:szCs w:val="28"/>
+        </w:rPr>
+        <w:lastRenderedPageBreak/>
+        <w:t>Project Description</w:t>
+      </w:r>
+    </w:p>
+    <w:p>
+      <w:pPr>
+        <w:pStyle w:val="ListParagraph"/>
+        <w:numPr>
+          <w:ilvl w:val="0"/>
+          <w:numId w:val="14"/>
+        </w:numPr>
+        <w:rPr>
+          <w:sz w:val="24"/>
+          <w:szCs w:val="24"/>
+        </w:rPr>
+      </w:pPr>
+      <w:r>
+        <w:rPr>
+          <w:sz w:val="26"/>
+          <w:szCs w:val="26"/>
+        </w:rPr>
+        <w:t>Target Audience</w:t>
+      </w:r>
+      <w:r>
+        <w:rPr>
+          <w:sz w:val="24"/>
+          <w:szCs w:val="24"/>
+        </w:rPr>
+        <w:br/>
+      </w:r>
+      <w:r>
+        <w:t>The 3D Campus Explorer will be intended for use by visitors of the university, or potential future students and open day attendees.</w:t>
+      </w:r>
+    </w:p>
+    <w:p>
+      <w:pPr>
+        <w:pStyle w:val="ListParagraph"/>
+      </w:pPr>
+    </w:p>
+    <w:p>
+      <w:pPr>
+        <w:pStyle w:val="ListParagraph"/>
+      </w:pPr>
+    </w:p>
+    <w:p>
+      <w:pPr>
+        <w:pStyle w:val="ListParagraph"/>
+        <w:numPr>
+          <w:ilvl w:val="0"/>
+          <w:numId w:val="15"/>
+        </w:numPr>
+        <w:rPr>
+          <w:sz w:val="24"/>
+          <w:szCs w:val="24"/>
+        </w:rPr>
+      </w:pPr>
+      <w:r>
+        <w:rPr>
+          <w:sz w:val="26"/>
+          <w:szCs w:val="26"/>
+        </w:rPr>
+        <w:t>Aim of Project</w:t>
+      </w:r>
+      <w:r>
+        <w:rPr>
+          <w:sz w:val="24"/>
+          <w:szCs w:val="24"/>
+        </w:rPr>
+        <w:br/>
+      </w:r>
+      <w:r>
+        <w:t>The 3D Campus Explorer will be intended for use by visitors of the university. It will act as a way for people interested in joining University of Liverpool to have a look around the campus and find their way around to particular buildings, or just to see what the campus is like. People who are going to Open Days could have access to the explorer so that before they arrive they can see for themselves what to expect, and if they have an itinerary for the day, they can find where the buildings they need to go to are actually located, how to get to them and how far apart they are.</w:t>
+      </w:r>
+      <w:r>
+        <w:t xml:space="preserve"> It will also feature a game mode which will provide a more fun way for the users to get to experience the campus.</w:t>
+      </w:r>
+    </w:p>
+    <w:p>
+      <w:pPr>
+        <w:pStyle w:val="ListParagraph"/>
+        <w:ind w:left="360" w:firstLine="360"/>
+      </w:pPr>
+    </w:p>
+    <w:p>
+      <w:pPr>
+        <w:pStyle w:val="ListParagraph"/>
+        <w:numPr>
+          <w:ilvl w:val="0"/>
+          <w:numId w:val="16"/>
+        </w:numPr>
+        <w:rPr>
+          <w:sz w:val="24"/>
+          <w:szCs w:val="24"/>
+        </w:rPr>
+      </w:pPr>
+      <w:r>
+        <w:rPr>
+          <w:sz w:val="26"/>
+          <w:szCs w:val="26"/>
+        </w:rPr>
+        <w:t>Proposed Solution</w:t>
+      </w:r>
+      <w:r>
+        <w:rPr>
+          <w:sz w:val="24"/>
+          <w:szCs w:val="24"/>
+        </w:rPr>
+        <w:br/>
+      </w:r>
+      <w:proofErr w:type="gramStart"/>
+      <w:r>
+        <w:t>To</w:t>
+      </w:r>
+      <w:proofErr w:type="gramEnd"/>
+      <w:r>
+        <w:t xml:space="preserve"> achieve an immersive 3D explorer of the campus, I will create 3D models of the buildings on campus as individual objects, and then use the Unity engine to position them to form the campus layout. This will be done by referencing the campus map for correct </w:t>
+      </w:r>
+      <w:r>
+        <w:t>building positions</w:t>
+      </w:r>
+      <w:r>
+        <w:t xml:space="preserve">, google earth for building details as well as going around campus, picturing building details, route details </w:t>
+      </w:r>
+      <w:r>
+        <w:t>etc.</w:t>
+      </w:r>
+      <w:r>
+        <w:t xml:space="preserve"> to apply to the scene. </w:t>
+      </w:r>
+    </w:p>
+    <w:p>
+      <w:pPr>
+        <w:ind w:left="360"/>
+      </w:pPr>
+      <w:r>
+        <w:t>The paths and roads will be created in Unity to be then used for directional purposes</w:t>
+      </w:r>
+      <w:r>
+        <w:t xml:space="preserve">, </w:t>
+      </w:r>
+      <w:r>
+        <w:t>a 3D model will</w:t>
+      </w:r>
+      <w:r>
+        <w:t xml:space="preserve"> be used </w:t>
+      </w:r>
+      <w:r>
+        <w:t>to create a movable characters</w:t>
+      </w:r>
+      <w:r>
+        <w:t>, which the user will be able to control with the standard WASD / arrow keys and move around campus. To assist visitors who do not know the layout of campus, a menu will be provided in Unity that will allow the user to select a desired building</w:t>
+      </w:r>
+      <w:r>
+        <w:t xml:space="preserve"> and it will provide them with a form of directional assistance to get to that building</w:t>
+      </w:r>
+      <w:r>
+        <w:t>, as well as highlighting it in the scene</w:t>
+      </w:r>
+      <w:r>
+        <w:t>. This way the user will fully be able to experience campus, walk around and find buildings they want to see / need to visit, without actually needing to be there.</w:t>
+      </w:r>
+    </w:p>
+    <w:p>
+      <w:pPr>
+        <w:ind w:left="360"/>
+      </w:pPr>
+      <w:r>
+        <w:t xml:space="preserve">The explorer will have a start screen which will allow the user to select either “Free Roam Mode” or “Game Mode”, the free roaming will be as it says, just allowing the user to walk around campus as they please. The game mode will start a new game, in which the user will have to collection mini diplomas hidden around the campus, which will be timed. </w:t>
+      </w:r>
+    </w:p>
+    <w:p>
+      <w:pPr>
+        <w:ind w:left="360" w:firstLine="360"/>
+      </w:pPr>
+    </w:p>
+    <w:p>
+      <w:pPr>
+        <w:ind w:left="360" w:firstLine="360"/>
+      </w:pPr>
+    </w:p>
+    <w:p>
+      <w:pPr>
+        <w:ind w:left="360" w:firstLine="360"/>
+      </w:pPr>
+    </w:p>
+    <w:p>
+      <w:pPr>
+        <w:ind w:left="360" w:firstLine="360"/>
+      </w:pPr>
+    </w:p>
+    <w:p>
+      <w:pPr>
+        <w:pStyle w:val="IntenseQuote"/>
+        <w:rPr>
+          <w:sz w:val="28"/>
+          <w:szCs w:val="28"/>
+        </w:rPr>
+      </w:pPr>
+      <w:r>
+        <w:rPr>
+          <w:sz w:val="28"/>
+          <w:szCs w:val="28"/>
+        </w:rPr>
+        <w:lastRenderedPageBreak/>
+        <w:t>Statement of Deliverables</w:t>
+      </w:r>
+    </w:p>
+    <w:p>
+      <w:pPr>
+        <w:pStyle w:val="ListParagraph"/>
+        <w:numPr>
+          <w:ilvl w:val="1"/>
+          <w:numId w:val="9"/>
+        </w:numPr>
+        <w:rPr>
+          <w:sz w:val="26"/>
+          <w:szCs w:val="26"/>
+        </w:rPr>
+      </w:pPr>
+      <w:r>
+        <w:rPr>
+          <w:sz w:val="26"/>
+          <w:szCs w:val="26"/>
+        </w:rPr>
+        <w:t>Anticipated Documentation</w:t>
+      </w:r>
+    </w:p>
+    <w:p>
+      <w:pPr>
+        <w:ind w:left="360"/>
+      </w:pPr>
+      <w:r>
+        <w:t>Design Specification</w:t>
+      </w:r>
+    </w:p>
+    <w:p>
+      <w:pPr>
+        <w:ind w:left="360"/>
+      </w:pPr>
+      <w:r>
+        <w:t>Basic tutorial / user guide</w:t>
+      </w:r>
+    </w:p>
+    <w:p>
+      <w:pPr>
+        <w:pStyle w:val="ListParagraph"/>
+        <w:numPr>
+          <w:ilvl w:val="1"/>
+          <w:numId w:val="9"/>
+        </w:numPr>
+        <w:rPr>
+          <w:sz w:val="26"/>
+          <w:szCs w:val="26"/>
+        </w:rPr>
+      </w:pPr>
+      <w:r>
+        <w:rPr>
+          <w:sz w:val="26"/>
+          <w:szCs w:val="26"/>
+        </w:rPr>
+        <w:t>Anticipated Software</w:t>
+      </w:r>
+      <w:r>
+        <w:rPr>
+          <w:sz w:val="26"/>
+          <w:szCs w:val="26"/>
+        </w:rPr>
+        <w:t xml:space="preserve"> (essential and desirable aspects of the program)</w:t>
+      </w:r>
+      <w:r>
+        <w:rPr>
+          <w:sz w:val="26"/>
+          <w:szCs w:val="26"/>
+        </w:rPr>
+        <w:br/>
+      </w:r>
+    </w:p>
+    <w:p>
+      <w:pPr>
+        <w:pStyle w:val="ListParagraph"/>
+        <w:ind w:left="360"/>
+        <w:rPr>
+          <w:b/>
+        </w:rPr>
+      </w:pPr>
+      <w:r>
+        <w:rPr>
+          <w:b/>
+        </w:rPr>
+        <w:t>Essential:</w:t>
+      </w:r>
+      <w:r>
+        <w:rPr>
+          <w:b/>
+        </w:rPr>
+        <w:br/>
+      </w:r>
+    </w:p>
+    <w:p>
+      <w:pPr>
+        <w:pStyle w:val="ListParagraph"/>
+        <w:numPr>
+          <w:ilvl w:val="2"/>
+          <w:numId w:val="9"/>
+        </w:numPr>
+        <w:ind w:left="720"/>
+      </w:pPr>
+      <w:r>
+        <w:t xml:space="preserve">3D interactive model of </w:t>
+      </w:r>
+      <w:r>
+        <w:t>computer science section of campus</w:t>
+      </w:r>
+    </w:p>
+    <w:p>
+      <w:pPr>
+        <w:pStyle w:val="ListParagraph"/>
+        <w:numPr>
+          <w:ilvl w:val="2"/>
+          <w:numId w:val="9"/>
+        </w:numPr>
+        <w:ind w:left="720"/>
+      </w:pPr>
+      <w:r>
+        <w:t>Movable character / avatar</w:t>
+      </w:r>
+    </w:p>
+    <w:p>
+      <w:pPr>
+        <w:pStyle w:val="ListParagraph"/>
+        <w:numPr>
+          <w:ilvl w:val="2"/>
+          <w:numId w:val="9"/>
+        </w:numPr>
+        <w:ind w:left="720"/>
+      </w:pPr>
+      <w:r>
+        <w:t>UI to select desired building</w:t>
+      </w:r>
+      <w:r>
+        <w:t>, highlighting that building in the scene</w:t>
+      </w:r>
+    </w:p>
+    <w:p>
+      <w:pPr>
+        <w:pStyle w:val="ListParagraph"/>
+        <w:numPr>
+          <w:ilvl w:val="2"/>
+          <w:numId w:val="9"/>
+        </w:numPr>
+        <w:ind w:left="720"/>
+      </w:pPr>
+      <w:r>
+        <w:t>Directional guidance to that building</w:t>
+      </w:r>
+    </w:p>
+    <w:p>
+      <w:pPr>
+        <w:pStyle w:val="ListParagraph"/>
+        <w:numPr>
+          <w:ilvl w:val="2"/>
+          <w:numId w:val="9"/>
+        </w:numPr>
+        <w:ind w:left="720"/>
+      </w:pPr>
+      <w:r>
+        <w:t>Second mode, enabling game including collection o</w:t>
+      </w:r>
+      <w:r>
+        <w:t>f objects located around campus</w:t>
+      </w:r>
+    </w:p>
+    <w:p>
+      <w:pPr>
+        <w:pStyle w:val="ListParagraph"/>
+        <w:numPr>
+          <w:ilvl w:val="2"/>
+          <w:numId w:val="9"/>
+        </w:numPr>
+        <w:ind w:left="720"/>
+      </w:pPr>
+      <w:r>
+        <w:t>Collision detection with buildings (i.e. can’t walk through</w:t>
+      </w:r>
       <w:bookmarkStart w:id="0" w:name="_GoBack"/>
       <w:bookmarkEnd w:id="0"/>
       <w:r>
-        <w:lastRenderedPageBreak/>
-        <w:t>Project Description</w:t>
-      </w:r>
-    </w:p>
-    <w:p>
-      <w:pPr>
-        <w:pStyle w:val="ListParagraph"/>
-        <w:numPr>
-          <w:ilvl w:val="1"/>
-          <w:numId w:val="10"/>
-        </w:numPr>
-      </w:pPr>
-      <w:r>
-        <w:t>Target Audience</w:t>
-      </w:r>
-    </w:p>
-    <w:p>
-      <w:pPr>
-        <w:pStyle w:val="ListParagraph"/>
-        <w:ind w:left="360" w:firstLine="360"/>
-      </w:pPr>
-      <w:r>
-        <w:t>The 3D Campus Explorer will be intended for use by visitors of the university, or potential future students and open day attendees.</w:t>
-      </w:r>
-    </w:p>
-    <w:p>
-      <w:pPr>
-        <w:pStyle w:val="ListParagraph"/>
-      </w:pPr>
-    </w:p>
-    <w:p>
-      <w:pPr>
-        <w:pStyle w:val="ListParagraph"/>
-      </w:pPr>
-    </w:p>
-    <w:p>
-      <w:pPr>
-        <w:pStyle w:val="ListParagraph"/>
-        <w:numPr>
-          <w:ilvl w:val="1"/>
-          <w:numId w:val="10"/>
-        </w:numPr>
-      </w:pPr>
-      <w:r>
-        <w:t>Aim of Project</w:t>
-      </w:r>
-    </w:p>
-    <w:p>
-      <w:pPr>
-        <w:pStyle w:val="ListParagraph"/>
-        <w:ind w:left="360" w:firstLine="360"/>
-      </w:pPr>
-      <w:r>
-        <w:t>The 3D Campus Explorer will be intended for use by visitors of the university. It will act as a way for people interested in joining University of Liverpool to have a look around the campus and find their way around to particular buildings, or just to see what the campus is like. People who are going to Open Days could have access to the explorer so that before they arrive they can see for themselves what to expect, and if they have an itinerary for the day, they can find where the buildings they need to go to are actually located, how to get to them and how far apart they are.</w:t>
-      </w:r>
-    </w:p>
-    <w:p>
-      <w:pPr>
-        <w:pStyle w:val="ListParagraph"/>
-        <w:ind w:left="360" w:firstLine="360"/>
-      </w:pPr>
-    </w:p>
-    <w:p>
-      <w:pPr>
-        <w:pStyle w:val="ListParagraph"/>
-        <w:numPr>
-          <w:ilvl w:val="1"/>
-          <w:numId w:val="10"/>
-        </w:numPr>
-      </w:pPr>
-      <w:r>
-        <w:t>Proposed Solution</w:t>
-      </w:r>
-    </w:p>
-    <w:p>
-      <w:pPr>
-        <w:ind w:left="360" w:firstLine="360"/>
-      </w:pPr>
-      <w:r>
-        <w:t xml:space="preserve">To achieve an immersive 3D explorer of the campus, I will create 3D models of the buildings on campus as individual objects, and then use the Unity engine to position them to form the campus layout. This will be done by referencing the campus map for correct </w:t>
-      </w:r>
-      <w:r>
-        <w:t>building positions</w:t>
-      </w:r>
-      <w:r>
-        <w:t xml:space="preserve">, google earth for building details as well as going around campus, picturing building details, route details </w:t>
-      </w:r>
-      <w:r>
-        <w:t>etc.</w:t>
-      </w:r>
-      <w:r>
-        <w:t xml:space="preserve"> to apply to the scene. </w:t>
-      </w:r>
-    </w:p>
-    <w:p>
-      <w:pPr>
-        <w:ind w:left="360" w:firstLine="360"/>
-      </w:pPr>
-      <w:r>
-        <w:t>Unity will also be used to change the plane to be on the correct level for each area, and will be used to create a movable character of sorts, which the user will be able to control with the standard WASD / arrow keys and move around campus. To assist visitors who do not know the layout of campus, a menu will be provided in Unity that will allow the user to select a desired building</w:t>
-      </w:r>
-      <w:r>
-        <w:t xml:space="preserve"> and it will provide them with a form of directional assistance to get to that building. This way the user will fully be able to experience campus, walk around and find buildings they want to see / need to visit, without actually needing to be there.</w:t>
-      </w:r>
-    </w:p>
-    <w:p>
-      <w:pPr>
-        <w:pStyle w:val="IntenseQuote"/>
-      </w:pPr>
-      <w:r>
-        <w:t>Statement of Deliverables</w:t>
-      </w:r>
+        <w:t xml:space="preserve"> buildings)</w:t>
+      </w:r>
+    </w:p>
+    <w:p>
+      <w:pPr>
+        <w:ind w:left="360"/>
+        <w:rPr>
+          <w:b/>
+        </w:rPr>
+      </w:pPr>
+      <w:r>
+        <w:rPr>
+          <w:b/>
+        </w:rPr>
+        <w:t>Desirable:</w:t>
+      </w:r>
+    </w:p>
+    <w:p>
+      <w:pPr>
+        <w:pStyle w:val="ListParagraph"/>
+        <w:numPr>
+          <w:ilvl w:val="2"/>
+          <w:numId w:val="11"/>
+        </w:numPr>
+        <w:ind w:left="720"/>
+      </w:pPr>
+      <w:r>
+        <w:t>Leader board of top 5 / 10 scores and times, including allowing the user to enter a nickname</w:t>
+      </w:r>
+    </w:p>
+    <w:p>
+      <w:pPr>
+        <w:pStyle w:val="ListParagraph"/>
+        <w:numPr>
+          <w:ilvl w:val="2"/>
+          <w:numId w:val="11"/>
+        </w:numPr>
+        <w:ind w:left="720"/>
+      </w:pPr>
+      <w:r>
+        <w:t>On-floor guidance to your destination building</w:t>
+      </w:r>
+    </w:p>
+    <w:p>
+      <w:pPr>
+        <w:pStyle w:val="ListParagraph"/>
+        <w:numPr>
+          <w:ilvl w:val="2"/>
+          <w:numId w:val="11"/>
+        </w:numPr>
+        <w:ind w:left="720"/>
+      </w:pPr>
+      <w:r>
+        <w:t>Multiple camera angles</w:t>
+      </w:r>
+    </w:p>
+    <w:p>
+      <w:pPr>
+        <w:pStyle w:val="ListParagraph"/>
+        <w:numPr>
+          <w:ilvl w:val="2"/>
+          <w:numId w:val="11"/>
+        </w:numPr>
+        <w:ind w:left="720"/>
+      </w:pPr>
+      <w:r>
+        <w:t xml:space="preserve">Complete texturized model of the whole campus </w:t>
+      </w:r>
+    </w:p>
+    <w:p>
+      <w:pPr>
+        <w:pStyle w:val="ListParagraph"/>
+        <w:numPr>
+          <w:ilvl w:val="2"/>
+          <w:numId w:val="11"/>
+        </w:numPr>
+        <w:ind w:left="720"/>
+      </w:pPr>
+      <w:r>
+        <w:t>AI cars / people with basic patrol routes</w:t>
+      </w:r>
+    </w:p>
+    <w:p>
+      <w:pPr>
+        <w:pStyle w:val="ListParagraph"/>
+        <w:numPr>
+          <w:ilvl w:val="2"/>
+          <w:numId w:val="11"/>
+        </w:numPr>
+        <w:ind w:left="720"/>
+      </w:pPr>
+      <w:r>
+        <w:t>Collision detection with AI, e.g. getting ran over ends game</w:t>
+      </w:r>
+    </w:p>
+    <w:p>
+      <w:pPr>
+        <w:pStyle w:val="ListParagraph"/>
+        <w:numPr>
+          <w:ilvl w:val="2"/>
+          <w:numId w:val="11"/>
+        </w:numPr>
+        <w:ind w:left="720"/>
+      </w:pPr>
+      <w:r>
+        <w:t>Able to walk into buildings, interactive automatic doors and able to see interior of buildings</w:t>
+      </w:r>
+    </w:p>
+    <w:p>
+      <w:pPr>
+        <w:pStyle w:val="ListParagraph"/>
+        <w:numPr>
+          <w:ilvl w:val="2"/>
+          <w:numId w:val="11"/>
+        </w:numPr>
+        <w:ind w:left="720"/>
+      </w:pPr>
+      <w:r>
+        <w:t>VR mode</w:t>
+      </w:r>
+    </w:p>
+    <w:p>
+      <w:pPr>
+        <w:pStyle w:val="ListParagraph"/>
+      </w:pPr>
+    </w:p>
+    <w:p>
+      <w:pPr>
+        <w:pStyle w:val="ListParagraph"/>
+      </w:pPr>
     </w:p>
     <w:p>
       <w:pPr>
@@ -297,55 +708,99 @@
           <w:ilvl w:val="1"/>
           <w:numId w:val="9"/>
         </w:numPr>
-      </w:pPr>
-      <w:r>
-        <w:t>Anticipated Documentation</w:t>
-      </w:r>
-    </w:p>
-    <w:p>
-      <w:pPr>
-        <w:pStyle w:val="ListParagraph"/>
-        <w:numPr>
-          <w:ilvl w:val="1"/>
-          <w:numId w:val="9"/>
-        </w:numPr>
-      </w:pPr>
-      <w:r>
-        <w:t>Anticipated Software</w:t>
-      </w:r>
-      <w:r>
-        <w:t xml:space="preserve"> (essential and desirable aspects of the program)</w:t>
-      </w:r>
-    </w:p>
-    <w:p>
-      <w:pPr>
-        <w:pStyle w:val="ListParagraph"/>
-        <w:numPr>
-          <w:ilvl w:val="1"/>
-          <w:numId w:val="9"/>
-        </w:numPr>
-      </w:pPr>
-      <w:r>
-        <w:t>Anticipated Experiments</w:t>
-      </w:r>
-    </w:p>
-    <w:p>
-      <w:pPr>
-        <w:pStyle w:val="ListParagraph"/>
-        <w:numPr>
-          <w:ilvl w:val="1"/>
-          <w:numId w:val="9"/>
-        </w:numPr>
-      </w:pPr>
-      <w:r>
+        <w:rPr>
+          <w:sz w:val="26"/>
+          <w:szCs w:val="26"/>
+        </w:rPr>
+      </w:pPr>
+      <w:r>
+        <w:rPr>
+          <w:sz w:val="26"/>
+          <w:szCs w:val="26"/>
+        </w:rPr>
         <w:t>Methods for evaluation of the work</w:t>
       </w:r>
     </w:p>
     <w:p>
       <w:pPr>
+        <w:ind w:left="360"/>
+      </w:pPr>
+      <w:r>
+        <w:t>GUI</w:t>
+      </w:r>
+      <w:r>
+        <w:t xml:space="preserve"> testing – ensuring all UI elements work correctly</w:t>
+      </w:r>
+      <w:r>
+        <w:t xml:space="preserve">, the start screen is as intended, </w:t>
+      </w:r>
+      <w:proofErr w:type="gramStart"/>
+      <w:r>
+        <w:t>the</w:t>
+      </w:r>
+      <w:proofErr w:type="gramEnd"/>
+      <w:r>
+        <w:t xml:space="preserve"> in-game building selector correctly selects buildings and highlights them</w:t>
+      </w:r>
+    </w:p>
+    <w:p>
+      <w:pPr>
+        <w:ind w:left="360"/>
+      </w:pPr>
+      <w:r>
+        <w:t>Regression testing – when updating the model and its functionality, ensuring existing aspects, objects and functionality in the game work correctly</w:t>
+      </w:r>
+    </w:p>
+    <w:p>
+      <w:pPr>
+        <w:ind w:left="360"/>
+      </w:pPr>
+      <w:r>
+        <w:t>Acceptance testing – ensuring the end product is as stated</w:t>
+      </w:r>
+      <w:r>
+        <w:t xml:space="preserve"> in the spec</w:t>
+      </w:r>
+    </w:p>
+    <w:p>
+      <w:pPr>
+        <w:ind w:left="360"/>
+      </w:pPr>
+    </w:p>
+    <w:p>
+      <w:pPr>
+        <w:ind w:left="360"/>
+      </w:pPr>
+    </w:p>
+    <w:p>
+      <w:pPr>
+        <w:ind w:left="360"/>
+      </w:pPr>
+    </w:p>
+    <w:p>
+      <w:pPr>
+        <w:ind w:left="360"/>
+      </w:pPr>
+    </w:p>
+    <w:p>
+      <w:pPr>
+        <w:ind w:left="360"/>
+      </w:pPr>
+    </w:p>
+    <w:p>
+      <w:pPr>
         <w:pStyle w:val="IntenseQuote"/>
-      </w:pPr>
-      <w:r>
+        <w:rPr>
+          <w:sz w:val="28"/>
+          <w:szCs w:val="28"/>
+        </w:rPr>
+      </w:pPr>
+      <w:r>
+        <w:rPr>
+          <w:sz w:val="28"/>
+          <w:szCs w:val="28"/>
+        </w:rPr>
+        <w:lastRenderedPageBreak/>
         <w:t>Conduct of the Project and Plan</w:t>
       </w:r>
     </w:p>
@@ -356,8 +811,16 @@
           <w:ilvl w:val="1"/>
           <w:numId w:val="6"/>
         </w:numPr>
-      </w:pPr>
-      <w:r>
+        <w:rPr>
+          <w:sz w:val="26"/>
+          <w:szCs w:val="26"/>
+        </w:rPr>
+      </w:pPr>
+      <w:r>
+        <w:rPr>
+          <w:sz w:val="26"/>
+          <w:szCs w:val="26"/>
+        </w:rPr>
         <w:t>Preparation</w:t>
       </w:r>
     </w:p>
@@ -368,8 +831,16 @@
           <w:ilvl w:val="2"/>
           <w:numId w:val="2"/>
         </w:numPr>
-      </w:pPr>
-      <w:r>
+        <w:rPr>
+          <w:sz w:val="24"/>
+          <w:szCs w:val="24"/>
+        </w:rPr>
+      </w:pPr>
+      <w:r>
+        <w:rPr>
+          <w:sz w:val="24"/>
+          <w:szCs w:val="24"/>
+        </w:rPr>
         <w:t>Background research</w:t>
       </w:r>
     </w:p>
@@ -380,9 +851,16 @@
           <w:ilvl w:val="2"/>
           <w:numId w:val="2"/>
         </w:numPr>
-      </w:pPr>
-      <w:r>
-        <w:lastRenderedPageBreak/>
+        <w:rPr>
+          <w:sz w:val="24"/>
+          <w:szCs w:val="24"/>
+        </w:rPr>
+      </w:pPr>
+      <w:r>
+        <w:rPr>
+          <w:sz w:val="24"/>
+          <w:szCs w:val="24"/>
+        </w:rPr>
         <w:t>Data Required</w:t>
       </w:r>
     </w:p>
@@ -399,8 +877,16 @@
           <w:ilvl w:val="1"/>
           <w:numId w:val="7"/>
         </w:numPr>
-      </w:pPr>
-      <w:r>
+        <w:rPr>
+          <w:sz w:val="26"/>
+          <w:szCs w:val="26"/>
+        </w:rPr>
+      </w:pPr>
+      <w:r>
+        <w:rPr>
+          <w:sz w:val="26"/>
+          <w:szCs w:val="26"/>
+        </w:rPr>
         <w:t>Design Stage</w:t>
       </w:r>
     </w:p>
@@ -411,8 +897,16 @@
           <w:ilvl w:val="2"/>
           <w:numId w:val="8"/>
         </w:numPr>
-      </w:pPr>
-      <w:r>
+        <w:rPr>
+          <w:sz w:val="24"/>
+          <w:szCs w:val="24"/>
+        </w:rPr>
+      </w:pPr>
+      <w:r>
+        <w:rPr>
+          <w:sz w:val="24"/>
+          <w:szCs w:val="24"/>
+        </w:rPr>
         <w:t>Design methods will be used, what the design documentation will consist of</w:t>
       </w:r>
     </w:p>
@@ -429,8 +923,16 @@
           <w:ilvl w:val="1"/>
           <w:numId w:val="8"/>
         </w:numPr>
-      </w:pPr>
-      <w:r>
+        <w:rPr>
+          <w:sz w:val="26"/>
+          <w:szCs w:val="26"/>
+        </w:rPr>
+      </w:pPr>
+      <w:r>
+        <w:rPr>
+          <w:sz w:val="26"/>
+          <w:szCs w:val="26"/>
+        </w:rPr>
         <w:t>Implementation Stage</w:t>
       </w:r>
     </w:p>
@@ -446,11 +948,20 @@
           <w:ilvl w:val="2"/>
           <w:numId w:val="8"/>
         </w:numPr>
-      </w:pPr>
-      <w:r>
+        <w:rPr>
+          <w:sz w:val="24"/>
+          <w:szCs w:val="24"/>
+        </w:rPr>
+      </w:pPr>
+      <w:r>
+        <w:rPr>
+          <w:sz w:val="24"/>
+          <w:szCs w:val="24"/>
+        </w:rPr>
         <w:t>What hardware and software will be used</w:t>
       </w:r>
     </w:p>
+    <w:p/>
     <w:p>
       <w:pPr>
         <w:pStyle w:val="ListParagraph"/>
@@ -458,16 +969,153 @@
           <w:ilvl w:val="2"/>
           <w:numId w:val="8"/>
         </w:numPr>
-      </w:pPr>
-      <w:r>
+        <w:rPr>
+          <w:sz w:val="24"/>
+          <w:szCs w:val="24"/>
+        </w:rPr>
+      </w:pPr>
+      <w:r>
+        <w:rPr>
+          <w:sz w:val="24"/>
+          <w:szCs w:val="24"/>
+        </w:rPr>
         <w:t>What testing will be carried out</w:t>
       </w:r>
     </w:p>
     <w:p>
       <w:pPr>
+        <w:pStyle w:val="ListParagraph"/>
+        <w:numPr>
+          <w:ilvl w:val="0"/>
+          <w:numId w:val="13"/>
+        </w:numPr>
+      </w:pPr>
+      <w:r>
+        <w:t>Player cannot occupy same location as other objects such as buildings, trees etc.</w:t>
+      </w:r>
+    </w:p>
+    <w:p>
+      <w:pPr>
+        <w:pStyle w:val="ListParagraph"/>
+        <w:numPr>
+          <w:ilvl w:val="0"/>
+          <w:numId w:val="13"/>
+        </w:numPr>
+      </w:pPr>
+      <w:r>
+        <w:t>Player cannot leave campus</w:t>
+      </w:r>
+    </w:p>
+    <w:p>
+      <w:pPr>
+        <w:pStyle w:val="ListParagraph"/>
+        <w:numPr>
+          <w:ilvl w:val="0"/>
+          <w:numId w:val="13"/>
+        </w:numPr>
+      </w:pPr>
+      <w:r>
+        <w:t>Player cannot fly</w:t>
+      </w:r>
+    </w:p>
+    <w:p>
+      <w:pPr>
+        <w:pStyle w:val="ListParagraph"/>
+        <w:numPr>
+          <w:ilvl w:val="0"/>
+          <w:numId w:val="13"/>
+        </w:numPr>
+      </w:pPr>
+      <w:r>
+        <w:t>Correct building is highlighted according to user selection in menu</w:t>
+      </w:r>
+    </w:p>
+    <w:p>
+      <w:pPr>
+        <w:pStyle w:val="ListParagraph"/>
+        <w:numPr>
+          <w:ilvl w:val="0"/>
+          <w:numId w:val="13"/>
+        </w:numPr>
+      </w:pPr>
+      <w:r>
+        <w:t>Correct vector for directional guidance</w:t>
+      </w:r>
+    </w:p>
+    <w:p>
+      <w:pPr>
+        <w:pStyle w:val="ListParagraph"/>
+        <w:numPr>
+          <w:ilvl w:val="0"/>
+          <w:numId w:val="13"/>
+        </w:numPr>
+      </w:pPr>
+      <w:r>
+        <w:t>Shortest route given for directions</w:t>
+      </w:r>
+    </w:p>
+    <w:p>
+      <w:pPr>
+        <w:pStyle w:val="ListParagraph"/>
+        <w:numPr>
+          <w:ilvl w:val="0"/>
+          <w:numId w:val="13"/>
+        </w:numPr>
+      </w:pPr>
+      <w:r>
+        <w:t>Leader board changes to new score / name upon new high score</w:t>
+      </w:r>
+    </w:p>
+    <w:p>
+      <w:pPr>
+        <w:pStyle w:val="ListParagraph"/>
+        <w:numPr>
+          <w:ilvl w:val="0"/>
+          <w:numId w:val="13"/>
+        </w:numPr>
+      </w:pPr>
+      <w:r>
+        <w:t>AI do not divert from patrol routes</w:t>
+      </w:r>
+    </w:p>
+    <w:p>
+      <w:pPr>
+        <w:pStyle w:val="ListParagraph"/>
+        <w:numPr>
+          <w:ilvl w:val="0"/>
+          <w:numId w:val="13"/>
+        </w:numPr>
+      </w:pPr>
+      <w:r>
+        <w:t>AI cannot go through buildings</w:t>
+      </w:r>
+    </w:p>
+    <w:p>
+      <w:pPr>
+        <w:pStyle w:val="ListParagraph"/>
+        <w:numPr>
+          <w:ilvl w:val="0"/>
+          <w:numId w:val="13"/>
+        </w:numPr>
+      </w:pPr>
+      <w:r>
+        <w:t>Camera angle cannot be through the floor</w:t>
+      </w:r>
+    </w:p>
+    <w:p/>
+    <w:p>
+      <w:pPr>
         <w:pStyle w:val="IntenseQuote"/>
-      </w:pPr>
-      <w:r>
+        <w:rPr>
+          <w:sz w:val="28"/>
+          <w:szCs w:val="28"/>
+        </w:rPr>
+      </w:pPr>
+      <w:r>
+        <w:rPr>
+          <w:sz w:val="28"/>
+          <w:szCs w:val="28"/>
+        </w:rPr>
         <w:t>Bibliography</w:t>
       </w:r>
     </w:p>
@@ -504,7 +1152,7 @@
         <v:path o:extrusionok="f" gradientshapeok="t" o:connecttype="rect"/>
         <o:lock v:ext="edit" aspectratio="t"/>
       </v:shapetype>
-      <v:shape id="_x0000_i1029" type="#_x0000_t75" style="width:11.25pt;height:11.25pt" o:bullet="t">
+      <v:shape id="_x0000_i1026" type="#_x0000_t75" style="width:11.25pt;height:11.25pt" o:bullet="t">
         <v:imagedata r:id="rId1" o:title="msoC33F"/>
       </v:shape>
     </w:pict>
@@ -688,6 +1336,194 @@
     </w:lvl>
   </w:abstractNum>
   <w:abstractNum w:abstractNumId="2" w15:restartNumberingAfterBreak="0">
+    <w:nsid w:val="2BB5717C"/>
+    <w:multiLevelType w:val="multilevel"/>
+    <w:tmpl w:val="E47031DC"/>
+    <w:lvl w:ilvl="0">
+      <w:start w:val="1"/>
+      <w:numFmt w:val="bullet"/>
+      <w:lvlText w:val=""/>
+      <w:lvlPicBulletId w:val="0"/>
+      <w:lvlJc w:val="left"/>
+      <w:pPr>
+        <w:ind w:left="360" w:hanging="360"/>
+      </w:pPr>
+      <w:rPr>
+        <w:rFonts w:ascii="Symbol" w:hAnsi="Symbol" w:hint="default"/>
+      </w:rPr>
+    </w:lvl>
+    <w:lvl w:ilvl="1">
+      <w:start w:val="1"/>
+      <w:numFmt w:val="bullet"/>
+      <w:lvlText w:val=""/>
+      <w:lvlPicBulletId w:val="0"/>
+      <w:lvlJc w:val="left"/>
+      <w:pPr>
+        <w:ind w:left="720" w:hanging="360"/>
+      </w:pPr>
+      <w:rPr>
+        <w:rFonts w:ascii="Symbol" w:hAnsi="Symbol" w:hint="default"/>
+      </w:rPr>
+    </w:lvl>
+    <w:lvl w:ilvl="2">
+      <w:start w:val="1"/>
+      <w:numFmt w:val="lowerRoman"/>
+      <w:lvlText w:val="%3)"/>
+      <w:lvlJc w:val="left"/>
+      <w:pPr>
+        <w:ind w:left="1080" w:hanging="360"/>
+      </w:pPr>
+    </w:lvl>
+    <w:lvl w:ilvl="3">
+      <w:start w:val="1"/>
+      <w:numFmt w:val="decimal"/>
+      <w:lvlText w:val="(%4)"/>
+      <w:lvlJc w:val="left"/>
+      <w:pPr>
+        <w:ind w:left="1440" w:hanging="360"/>
+      </w:pPr>
+    </w:lvl>
+    <w:lvl w:ilvl="4">
+      <w:start w:val="1"/>
+      <w:numFmt w:val="lowerLetter"/>
+      <w:lvlText w:val="(%5)"/>
+      <w:lvlJc w:val="left"/>
+      <w:pPr>
+        <w:ind w:left="1800" w:hanging="360"/>
+      </w:pPr>
+    </w:lvl>
+    <w:lvl w:ilvl="5">
+      <w:start w:val="1"/>
+      <w:numFmt w:val="lowerRoman"/>
+      <w:lvlText w:val="(%6)"/>
+      <w:lvlJc w:val="left"/>
+      <w:pPr>
+        <w:ind w:left="2160" w:hanging="360"/>
+      </w:pPr>
+    </w:lvl>
+    <w:lvl w:ilvl="6">
+      <w:start w:val="1"/>
+      <w:numFmt w:val="decimal"/>
+      <w:lvlText w:val="%7."/>
+      <w:lvlJc w:val="left"/>
+      <w:pPr>
+        <w:ind w:left="2520" w:hanging="360"/>
+      </w:pPr>
+    </w:lvl>
+    <w:lvl w:ilvl="7">
+      <w:start w:val="1"/>
+      <w:numFmt w:val="lowerLetter"/>
+      <w:lvlText w:val="%8."/>
+      <w:lvlJc w:val="left"/>
+      <w:pPr>
+        <w:ind w:left="2880" w:hanging="360"/>
+      </w:pPr>
+    </w:lvl>
+    <w:lvl w:ilvl="8">
+      <w:start w:val="1"/>
+      <w:numFmt w:val="lowerRoman"/>
+      <w:lvlText w:val="%9."/>
+      <w:lvlJc w:val="left"/>
+      <w:pPr>
+        <w:ind w:left="3240" w:hanging="360"/>
+      </w:pPr>
+    </w:lvl>
+  </w:abstractNum>
+  <w:abstractNum w:abstractNumId="3" w15:restartNumberingAfterBreak="0">
+    <w:nsid w:val="31FB17C0"/>
+    <w:multiLevelType w:val="multilevel"/>
+    <w:tmpl w:val="A2C83C70"/>
+    <w:lvl w:ilvl="0">
+      <w:start w:val="1"/>
+      <w:numFmt w:val="bullet"/>
+      <w:lvlText w:val=""/>
+      <w:lvlPicBulletId w:val="0"/>
+      <w:lvlJc w:val="left"/>
+      <w:pPr>
+        <w:ind w:left="360" w:hanging="360"/>
+      </w:pPr>
+      <w:rPr>
+        <w:rFonts w:ascii="Symbol" w:hAnsi="Symbol" w:hint="default"/>
+      </w:rPr>
+    </w:lvl>
+    <w:lvl w:ilvl="1">
+      <w:start w:val="1"/>
+      <w:numFmt w:val="bullet"/>
+      <w:lvlText w:val=""/>
+      <w:lvlPicBulletId w:val="0"/>
+      <w:lvlJc w:val="left"/>
+      <w:pPr>
+        <w:ind w:left="720" w:hanging="360"/>
+      </w:pPr>
+      <w:rPr>
+        <w:rFonts w:ascii="Symbol" w:hAnsi="Symbol" w:hint="default"/>
+      </w:rPr>
+    </w:lvl>
+    <w:lvl w:ilvl="2">
+      <w:start w:val="1"/>
+      <w:numFmt w:val="lowerRoman"/>
+      <w:lvlText w:val="%3)"/>
+      <w:lvlJc w:val="left"/>
+      <w:pPr>
+        <w:ind w:left="1080" w:hanging="360"/>
+      </w:pPr>
+    </w:lvl>
+    <w:lvl w:ilvl="3">
+      <w:start w:val="1"/>
+      <w:numFmt w:val="decimal"/>
+      <w:lvlText w:val="(%4)"/>
+      <w:lvlJc w:val="left"/>
+      <w:pPr>
+        <w:ind w:left="1440" w:hanging="360"/>
+      </w:pPr>
+    </w:lvl>
+    <w:lvl w:ilvl="4">
+      <w:start w:val="1"/>
+      <w:numFmt w:val="lowerLetter"/>
+      <w:lvlText w:val="(%5)"/>
+      <w:lvlJc w:val="left"/>
+      <w:pPr>
+        <w:ind w:left="1800" w:hanging="360"/>
+      </w:pPr>
+    </w:lvl>
+    <w:lvl w:ilvl="5">
+      <w:start w:val="1"/>
+      <w:numFmt w:val="lowerRoman"/>
+      <w:lvlText w:val="(%6)"/>
+      <w:lvlJc w:val="left"/>
+      <w:pPr>
+        <w:ind w:left="2160" w:hanging="360"/>
+      </w:pPr>
+    </w:lvl>
+    <w:lvl w:ilvl="6">
+      <w:start w:val="1"/>
+      <w:numFmt w:val="decimal"/>
+      <w:lvlText w:val="%7."/>
+      <w:lvlJc w:val="left"/>
+      <w:pPr>
+        <w:ind w:left="2520" w:hanging="360"/>
+      </w:pPr>
+    </w:lvl>
+    <w:lvl w:ilvl="7">
+      <w:start w:val="1"/>
+      <w:numFmt w:val="lowerLetter"/>
+      <w:lvlText w:val="%8."/>
+      <w:lvlJc w:val="left"/>
+      <w:pPr>
+        <w:ind w:left="2880" w:hanging="360"/>
+      </w:pPr>
+    </w:lvl>
+    <w:lvl w:ilvl="8">
+      <w:start w:val="1"/>
+      <w:numFmt w:val="lowerRoman"/>
+      <w:lvlText w:val="%9."/>
+      <w:lvlJc w:val="left"/>
+      <w:pPr>
+        <w:ind w:left="3240" w:hanging="360"/>
+      </w:pPr>
+    </w:lvl>
+  </w:abstractNum>
+  <w:abstractNum w:abstractNumId="4" w15:restartNumberingAfterBreak="0">
     <w:nsid w:val="3A7438D6"/>
     <w:multiLevelType w:val="multilevel"/>
     <w:tmpl w:val="35A0B71E"/>
@@ -777,7 +1613,7 @@
       </w:pPr>
     </w:lvl>
   </w:abstractNum>
-  <w:abstractNum w:abstractNumId="3" w15:restartNumberingAfterBreak="0">
+  <w:abstractNum w:abstractNumId="5" w15:restartNumberingAfterBreak="0">
     <w:nsid w:val="412B55B0"/>
     <w:multiLevelType w:val="multilevel"/>
     <w:tmpl w:val="2C8C47D6"/>
@@ -867,7 +1703,7 @@
       </w:pPr>
     </w:lvl>
   </w:abstractNum>
-  <w:abstractNum w:abstractNumId="4" w15:restartNumberingAfterBreak="0">
+  <w:abstractNum w:abstractNumId="6" w15:restartNumberingAfterBreak="0">
     <w:nsid w:val="438D33C0"/>
     <w:multiLevelType w:val="multilevel"/>
     <w:tmpl w:val="F95284AC"/>
@@ -957,7 +1793,194 @@
       </w:pPr>
     </w:lvl>
   </w:abstractNum>
-  <w:abstractNum w:abstractNumId="5" w15:restartNumberingAfterBreak="0">
+  <w:abstractNum w:abstractNumId="7" w15:restartNumberingAfterBreak="0">
+    <w:nsid w:val="48EA02F9"/>
+    <w:multiLevelType w:val="multilevel"/>
+    <w:tmpl w:val="780CD59C"/>
+    <w:lvl w:ilvl="0">
+      <w:start w:val="1"/>
+      <w:numFmt w:val="bullet"/>
+      <w:lvlText w:val=""/>
+      <w:lvlJc w:val="left"/>
+      <w:pPr>
+        <w:ind w:left="360" w:hanging="360"/>
+      </w:pPr>
+      <w:rPr>
+        <w:rFonts w:ascii="Wingdings" w:hAnsi="Wingdings" w:hint="default"/>
+      </w:rPr>
+    </w:lvl>
+    <w:lvl w:ilvl="1">
+      <w:start w:val="1"/>
+      <w:numFmt w:val="bullet"/>
+      <w:lvlText w:val=""/>
+      <w:lvlPicBulletId w:val="0"/>
+      <w:lvlJc w:val="left"/>
+      <w:pPr>
+        <w:ind w:left="720" w:hanging="360"/>
+      </w:pPr>
+      <w:rPr>
+        <w:rFonts w:ascii="Symbol" w:hAnsi="Symbol" w:hint="default"/>
+      </w:rPr>
+    </w:lvl>
+    <w:lvl w:ilvl="2">
+      <w:start w:val="1"/>
+      <w:numFmt w:val="lowerRoman"/>
+      <w:lvlText w:val="%3)"/>
+      <w:lvlJc w:val="left"/>
+      <w:pPr>
+        <w:ind w:left="1080" w:hanging="360"/>
+      </w:pPr>
+    </w:lvl>
+    <w:lvl w:ilvl="3">
+      <w:start w:val="1"/>
+      <w:numFmt w:val="decimal"/>
+      <w:lvlText w:val="(%4)"/>
+      <w:lvlJc w:val="left"/>
+      <w:pPr>
+        <w:ind w:left="1440" w:hanging="360"/>
+      </w:pPr>
+    </w:lvl>
+    <w:lvl w:ilvl="4">
+      <w:start w:val="1"/>
+      <w:numFmt w:val="lowerLetter"/>
+      <w:lvlText w:val="(%5)"/>
+      <w:lvlJc w:val="left"/>
+      <w:pPr>
+        <w:ind w:left="1800" w:hanging="360"/>
+      </w:pPr>
+    </w:lvl>
+    <w:lvl w:ilvl="5">
+      <w:start w:val="1"/>
+      <w:numFmt w:val="lowerRoman"/>
+      <w:lvlText w:val="(%6)"/>
+      <w:lvlJc w:val="left"/>
+      <w:pPr>
+        <w:ind w:left="2160" w:hanging="360"/>
+      </w:pPr>
+    </w:lvl>
+    <w:lvl w:ilvl="6">
+      <w:start w:val="1"/>
+      <w:numFmt w:val="decimal"/>
+      <w:lvlText w:val="%7."/>
+      <w:lvlJc w:val="left"/>
+      <w:pPr>
+        <w:ind w:left="2520" w:hanging="360"/>
+      </w:pPr>
+    </w:lvl>
+    <w:lvl w:ilvl="7">
+      <w:start w:val="1"/>
+      <w:numFmt w:val="lowerLetter"/>
+      <w:lvlText w:val="%8."/>
+      <w:lvlJc w:val="left"/>
+      <w:pPr>
+        <w:ind w:left="2880" w:hanging="360"/>
+      </w:pPr>
+    </w:lvl>
+    <w:lvl w:ilvl="8">
+      <w:start w:val="1"/>
+      <w:numFmt w:val="lowerRoman"/>
+      <w:lvlText w:val="%9."/>
+      <w:lvlJc w:val="left"/>
+      <w:pPr>
+        <w:ind w:left="3240" w:hanging="360"/>
+      </w:pPr>
+    </w:lvl>
+  </w:abstractNum>
+  <w:abstractNum w:abstractNumId="8" w15:restartNumberingAfterBreak="0">
+    <w:nsid w:val="50756F04"/>
+    <w:multiLevelType w:val="multilevel"/>
+    <w:tmpl w:val="729AF8D4"/>
+    <w:lvl w:ilvl="0">
+      <w:start w:val="1"/>
+      <w:numFmt w:val="bullet"/>
+      <w:lvlText w:val=""/>
+      <w:lvlPicBulletId w:val="0"/>
+      <w:lvlJc w:val="left"/>
+      <w:pPr>
+        <w:ind w:left="360" w:hanging="360"/>
+      </w:pPr>
+      <w:rPr>
+        <w:rFonts w:ascii="Symbol" w:hAnsi="Symbol" w:hint="default"/>
+      </w:rPr>
+    </w:lvl>
+    <w:lvl w:ilvl="1">
+      <w:start w:val="1"/>
+      <w:numFmt w:val="bullet"/>
+      <w:lvlText w:val=""/>
+      <w:lvlPicBulletId w:val="0"/>
+      <w:lvlJc w:val="left"/>
+      <w:pPr>
+        <w:ind w:left="720" w:hanging="360"/>
+      </w:pPr>
+      <w:rPr>
+        <w:rFonts w:ascii="Symbol" w:hAnsi="Symbol" w:hint="default"/>
+      </w:rPr>
+    </w:lvl>
+    <w:lvl w:ilvl="2">
+      <w:start w:val="1"/>
+      <w:numFmt w:val="lowerRoman"/>
+      <w:lvlText w:val="%3)"/>
+      <w:lvlJc w:val="left"/>
+      <w:pPr>
+        <w:ind w:left="1080" w:hanging="360"/>
+      </w:pPr>
+    </w:lvl>
+    <w:lvl w:ilvl="3">
+      <w:start w:val="1"/>
+      <w:numFmt w:val="decimal"/>
+      <w:lvlText w:val="(%4)"/>
+      <w:lvlJc w:val="left"/>
+      <w:pPr>
+        <w:ind w:left="1440" w:hanging="360"/>
+      </w:pPr>
+    </w:lvl>
+    <w:lvl w:ilvl="4">
+      <w:start w:val="1"/>
+      <w:numFmt w:val="lowerLetter"/>
+      <w:lvlText w:val="(%5)"/>
+      <w:lvlJc w:val="left"/>
+      <w:pPr>
+        <w:ind w:left="1800" w:hanging="360"/>
+      </w:pPr>
+    </w:lvl>
+    <w:lvl w:ilvl="5">
+      <w:start w:val="1"/>
+      <w:numFmt w:val="lowerRoman"/>
+      <w:lvlText w:val="(%6)"/>
+      <w:lvlJc w:val="left"/>
+      <w:pPr>
+        <w:ind w:left="2160" w:hanging="360"/>
+      </w:pPr>
+    </w:lvl>
+    <w:lvl w:ilvl="6">
+      <w:start w:val="1"/>
+      <w:numFmt w:val="decimal"/>
+      <w:lvlText w:val="%7."/>
+      <w:lvlJc w:val="left"/>
+      <w:pPr>
+        <w:ind w:left="2520" w:hanging="360"/>
+      </w:pPr>
+    </w:lvl>
+    <w:lvl w:ilvl="7">
+      <w:start w:val="1"/>
+      <w:numFmt w:val="lowerLetter"/>
+      <w:lvlText w:val="%8."/>
+      <w:lvlJc w:val="left"/>
+      <w:pPr>
+        <w:ind w:left="2880" w:hanging="360"/>
+      </w:pPr>
+    </w:lvl>
+    <w:lvl w:ilvl="8">
+      <w:start w:val="1"/>
+      <w:numFmt w:val="lowerRoman"/>
+      <w:lvlText w:val="%9."/>
+      <w:lvlJc w:val="left"/>
+      <w:pPr>
+        <w:ind w:left="3240" w:hanging="360"/>
+      </w:pPr>
+    </w:lvl>
+  </w:abstractNum>
+  <w:abstractNum w:abstractNumId="9" w15:restartNumberingAfterBreak="0">
     <w:nsid w:val="61566DDC"/>
     <w:multiLevelType w:val="multilevel"/>
     <w:tmpl w:val="E63AD730"/>
@@ -1047,7 +2070,97 @@
       </w:pPr>
     </w:lvl>
   </w:abstractNum>
-  <w:abstractNum w:abstractNumId="6" w15:restartNumberingAfterBreak="0">
+  <w:abstractNum w:abstractNumId="10" w15:restartNumberingAfterBreak="0">
+    <w:nsid w:val="645024A6"/>
+    <w:multiLevelType w:val="multilevel"/>
+    <w:tmpl w:val="93A47B78"/>
+    <w:lvl w:ilvl="0">
+      <w:start w:val="1"/>
+      <w:numFmt w:val="decimal"/>
+      <w:lvlText w:val="%1)"/>
+      <w:lvlJc w:val="left"/>
+      <w:pPr>
+        <w:ind w:left="360" w:hanging="360"/>
+      </w:pPr>
+    </w:lvl>
+    <w:lvl w:ilvl="1">
+      <w:start w:val="1"/>
+      <w:numFmt w:val="bullet"/>
+      <w:lvlText w:val=""/>
+      <w:lvlPicBulletId w:val="0"/>
+      <w:lvlJc w:val="left"/>
+      <w:pPr>
+        <w:ind w:left="720" w:hanging="360"/>
+      </w:pPr>
+      <w:rPr>
+        <w:rFonts w:ascii="Symbol" w:hAnsi="Symbol" w:hint="default"/>
+      </w:rPr>
+    </w:lvl>
+    <w:lvl w:ilvl="2">
+      <w:start w:val="1"/>
+      <w:numFmt w:val="lowerRoman"/>
+      <w:lvlText w:val="%3)"/>
+      <w:lvlJc w:val="left"/>
+      <w:pPr>
+        <w:ind w:left="1080" w:hanging="360"/>
+      </w:pPr>
+    </w:lvl>
+    <w:lvl w:ilvl="3">
+      <w:start w:val="1"/>
+      <w:numFmt w:val="decimal"/>
+      <w:lvlText w:val="(%4)"/>
+      <w:lvlJc w:val="left"/>
+      <w:pPr>
+        <w:ind w:left="1440" w:hanging="360"/>
+      </w:pPr>
+    </w:lvl>
+    <w:lvl w:ilvl="4">
+      <w:start w:val="1"/>
+      <w:numFmt w:val="lowerLetter"/>
+      <w:lvlText w:val="(%5)"/>
+      <w:lvlJc w:val="left"/>
+      <w:pPr>
+        <w:ind w:left="1800" w:hanging="360"/>
+      </w:pPr>
+    </w:lvl>
+    <w:lvl w:ilvl="5">
+      <w:start w:val="1"/>
+      <w:numFmt w:val="lowerRoman"/>
+      <w:lvlText w:val="(%6)"/>
+      <w:lvlJc w:val="left"/>
+      <w:pPr>
+        <w:ind w:left="2160" w:hanging="360"/>
+      </w:pPr>
+    </w:lvl>
+    <w:lvl w:ilvl="6">
+      <w:start w:val="1"/>
+      <w:numFmt w:val="decimal"/>
+      <w:lvlText w:val="%7."/>
+      <w:lvlJc w:val="left"/>
+      <w:pPr>
+        <w:ind w:left="2520" w:hanging="360"/>
+      </w:pPr>
+    </w:lvl>
+    <w:lvl w:ilvl="7">
+      <w:start w:val="1"/>
+      <w:numFmt w:val="lowerLetter"/>
+      <w:lvlText w:val="%8."/>
+      <w:lvlJc w:val="left"/>
+      <w:pPr>
+        <w:ind w:left="2880" w:hanging="360"/>
+      </w:pPr>
+    </w:lvl>
+    <w:lvl w:ilvl="8">
+      <w:start w:val="1"/>
+      <w:numFmt w:val="lowerRoman"/>
+      <w:lvlText w:val="%9."/>
+      <w:lvlJc w:val="left"/>
+      <w:pPr>
+        <w:ind w:left="3240" w:hanging="360"/>
+      </w:pPr>
+    </w:lvl>
+  </w:abstractNum>
+  <w:abstractNum w:abstractNumId="11" w15:restartNumberingAfterBreak="0">
     <w:nsid w:val="670B6D3D"/>
     <w:multiLevelType w:val="multilevel"/>
     <w:tmpl w:val="D0B4314C"/>
@@ -1136,7 +2249,7 @@
       </w:pPr>
     </w:lvl>
   </w:abstractNum>
-  <w:abstractNum w:abstractNumId="7" w15:restartNumberingAfterBreak="0">
+  <w:abstractNum w:abstractNumId="12" w15:restartNumberingAfterBreak="0">
     <w:nsid w:val="689A286B"/>
     <w:multiLevelType w:val="multilevel"/>
     <w:tmpl w:val="93A47B78"/>
@@ -1226,7 +2339,7 @@
       </w:pPr>
     </w:lvl>
   </w:abstractNum>
-  <w:abstractNum w:abstractNumId="8" w15:restartNumberingAfterBreak="0">
+  <w:abstractNum w:abstractNumId="13" w15:restartNumberingAfterBreak="0">
     <w:nsid w:val="6E406D48"/>
     <w:multiLevelType w:val="multilevel"/>
     <w:tmpl w:val="6B423DA2"/>
@@ -1315,7 +2428,97 @@
       </w:pPr>
     </w:lvl>
   </w:abstractNum>
-  <w:abstractNum w:abstractNumId="9" w15:restartNumberingAfterBreak="0">
+  <w:abstractNum w:abstractNumId="14" w15:restartNumberingAfterBreak="0">
+    <w:nsid w:val="6EB72513"/>
+    <w:multiLevelType w:val="multilevel"/>
+    <w:tmpl w:val="93A47B78"/>
+    <w:lvl w:ilvl="0">
+      <w:start w:val="1"/>
+      <w:numFmt w:val="decimal"/>
+      <w:lvlText w:val="%1)"/>
+      <w:lvlJc w:val="left"/>
+      <w:pPr>
+        <w:ind w:left="360" w:hanging="360"/>
+      </w:pPr>
+    </w:lvl>
+    <w:lvl w:ilvl="1">
+      <w:start w:val="1"/>
+      <w:numFmt w:val="bullet"/>
+      <w:lvlText w:val=""/>
+      <w:lvlPicBulletId w:val="0"/>
+      <w:lvlJc w:val="left"/>
+      <w:pPr>
+        <w:ind w:left="720" w:hanging="360"/>
+      </w:pPr>
+      <w:rPr>
+        <w:rFonts w:ascii="Symbol" w:hAnsi="Symbol" w:hint="default"/>
+      </w:rPr>
+    </w:lvl>
+    <w:lvl w:ilvl="2">
+      <w:start w:val="1"/>
+      <w:numFmt w:val="lowerRoman"/>
+      <w:lvlText w:val="%3)"/>
+      <w:lvlJc w:val="left"/>
+      <w:pPr>
+        <w:ind w:left="1080" w:hanging="360"/>
+      </w:pPr>
+    </w:lvl>
+    <w:lvl w:ilvl="3">
+      <w:start w:val="1"/>
+      <w:numFmt w:val="decimal"/>
+      <w:lvlText w:val="(%4)"/>
+      <w:lvlJc w:val="left"/>
+      <w:pPr>
+        <w:ind w:left="1440" w:hanging="360"/>
+      </w:pPr>
+    </w:lvl>
+    <w:lvl w:ilvl="4">
+      <w:start w:val="1"/>
+      <w:numFmt w:val="lowerLetter"/>
+      <w:lvlText w:val="(%5)"/>
+      <w:lvlJc w:val="left"/>
+      <w:pPr>
+        <w:ind w:left="1800" w:hanging="360"/>
+      </w:pPr>
+    </w:lvl>
+    <w:lvl w:ilvl="5">
+      <w:start w:val="1"/>
+      <w:numFmt w:val="lowerRoman"/>
+      <w:lvlText w:val="(%6)"/>
+      <w:lvlJc w:val="left"/>
+      <w:pPr>
+        <w:ind w:left="2160" w:hanging="360"/>
+      </w:pPr>
+    </w:lvl>
+    <w:lvl w:ilvl="6">
+      <w:start w:val="1"/>
+      <w:numFmt w:val="decimal"/>
+      <w:lvlText w:val="%7."/>
+      <w:lvlJc w:val="left"/>
+      <w:pPr>
+        <w:ind w:left="2520" w:hanging="360"/>
+      </w:pPr>
+    </w:lvl>
+    <w:lvl w:ilvl="7">
+      <w:start w:val="1"/>
+      <w:numFmt w:val="lowerLetter"/>
+      <w:lvlText w:val="%8."/>
+      <w:lvlJc w:val="left"/>
+      <w:pPr>
+        <w:ind w:left="2880" w:hanging="360"/>
+      </w:pPr>
+    </w:lvl>
+    <w:lvl w:ilvl="8">
+      <w:start w:val="1"/>
+      <w:numFmt w:val="lowerRoman"/>
+      <w:lvlText w:val="%9."/>
+      <w:lvlJc w:val="left"/>
+      <w:pPr>
+        <w:ind w:left="3240" w:hanging="360"/>
+      </w:pPr>
+    </w:lvl>
+  </w:abstractNum>
+  <w:abstractNum w:abstractNumId="15" w15:restartNumberingAfterBreak="0">
     <w:nsid w:val="726B5071"/>
     <w:multiLevelType w:val="multilevel"/>
     <w:tmpl w:val="9B7C58B6"/>
@@ -1408,31 +2611,49 @@
     <w:abstractNumId w:val="0"/>
   </w:num>
   <w:num w:numId="2">
-    <w:abstractNumId w:val="6"/>
+    <w:abstractNumId w:val="11"/>
   </w:num>
   <w:num w:numId="3">
     <w:abstractNumId w:val="1"/>
   </w:num>
   <w:num w:numId="4">
+    <w:abstractNumId w:val="15"/>
+  </w:num>
+  <w:num w:numId="5">
+    <w:abstractNumId w:val="13"/>
+  </w:num>
+  <w:num w:numId="6">
+    <w:abstractNumId w:val="6"/>
+  </w:num>
+  <w:num w:numId="7">
     <w:abstractNumId w:val="9"/>
   </w:num>
-  <w:num w:numId="5">
+  <w:num w:numId="8">
+    <w:abstractNumId w:val="4"/>
+  </w:num>
+  <w:num w:numId="9">
+    <w:abstractNumId w:val="12"/>
+  </w:num>
+  <w:num w:numId="10">
+    <w:abstractNumId w:val="5"/>
+  </w:num>
+  <w:num w:numId="11">
+    <w:abstractNumId w:val="10"/>
+  </w:num>
+  <w:num w:numId="12">
+    <w:abstractNumId w:val="14"/>
+  </w:num>
+  <w:num w:numId="13">
+    <w:abstractNumId w:val="7"/>
+  </w:num>
+  <w:num w:numId="14">
+    <w:abstractNumId w:val="3"/>
+  </w:num>
+  <w:num w:numId="15">
     <w:abstractNumId w:val="8"/>
   </w:num>
-  <w:num w:numId="6">
-    <w:abstractNumId w:val="4"/>
-  </w:num>
-  <w:num w:numId="7">
-    <w:abstractNumId w:val="5"/>
-  </w:num>
-  <w:num w:numId="8">
+  <w:num w:numId="16">
     <w:abstractNumId w:val="2"/>
-  </w:num>
-  <w:num w:numId="9">
-    <w:abstractNumId w:val="7"/>
-  </w:num>
-  <w:num w:numId="10">
-    <w:abstractNumId w:val="3"/>
   </w:num>
 </w:numbering>
 </file>

</xml_diff>